<commit_message>
new version feedback Marie
</commit_message>
<xml_diff>
--- a/sgpv_vs_TOST.docx
+++ b/sgpv_vs_TOST.docx
@@ -161,7 +161,7 @@
         <w:t xml:space="preserve"> </w:t>
       </w:r>
       <w:r>
-        <w:t xml:space="preserve">By specifying a range around the the null hypothesis of values that are deemed practically equivalent to the absence of an effect (i.e., 0 ± 0.3) the observed data can be compared against an</w:t>
+        <w:t xml:space="preserve">By specifying a range around the null hypothesis of values that are deemed practically equivalent to the absence of an effect (i.e., 0 ± 0.3) the observed data can be compared against an</w:t>
       </w:r>
       <w:r>
         <w:t xml:space="preserve"> </w:t>
@@ -277,7 +277,7 @@
       <w:pPr>
         <w:pStyle w:val="Heading1"/>
       </w:pPr>
-      <w:bookmarkStart w:id="22" w:name="the-relationship-between-p-values-from-tost-and-sgpv"/>
+      <w:bookmarkStart w:id="22" w:name="the-relationship-between-p-values-from-tost-and-sgpv-when-confidence-intervals-are-symmetrical"/>
       <w:bookmarkEnd w:id="22"/>
       <w:r>
         <w:t xml:space="preserve">The relationship between</w:t>
@@ -292,7 +292,7 @@
         <w:t xml:space="preserve">p</w:t>
       </w:r>
       <w:r>
-        <w:t xml:space="preserve">-values from TOST and SGPV</w:t>
+        <w:t xml:space="preserve">-values from TOST and SGPV when confidence intervals are symmetrical</w:t>
       </w:r>
     </w:p>
     <w:p>
@@ -312,7 +312,7 @@
         <w:t xml:space="preserve">p</w:t>
       </w:r>
       <w:r>
-        <w:t xml:space="preserve">-values are plotted for the TOST procedure and the SGPV. The statistics are calculated for one-sample</w:t>
+        <w:t xml:space="preserve">-values are plotted for the TOST procedure and the SGPV. The statistics are calculated for hypothetical one-sample</w:t>
       </w:r>
       <w:r>
         <w:t xml:space="preserve"> </w:t>
@@ -324,7 +324,46 @@
         <w:t xml:space="preserve">t</w:t>
       </w:r>
       <w:r>
-        <w:t xml:space="preserve">-tests where the observed mean in the sample ranges from 140 to 150 (on the x-axis), the equivalence range is set to 145 ± 2 (i.e., an equivalence range from 143 to 147), a standard deviation of 2 and a sample size of 100. Our conclusions about the relationship between TOST</w:t>
+        <w:t xml:space="preserve">-tests for</w:t>
+      </w:r>
+      <w:r>
+        <w:t xml:space="preserve"> </w:t>
+      </w:r>
+      <w:r>
+        <w:rPr>
+          <w:i/>
+        </w:rPr>
+        <w:t xml:space="preserve">all</w:t>
+      </w:r>
+      <w:r>
+        <w:t xml:space="preserve"> </w:t>
+      </w:r>
+      <w:r>
+        <w:t xml:space="preserve">means that can be observed in studies ranging from 140 to 150 (on the x-axis). The equivalence range is set to 145 ± 2 (i.e., an equivalence range from 143 to 147), the observed standard deviation is assumed to be 2, and the sample size is 100. For example, for the left-most point in Figure 1 the SGPV and the TOST</w:t>
+      </w:r>
+      <w:r>
+        <w:t xml:space="preserve"> </w:t>
+      </w:r>
+      <w:r>
+        <w:rPr>
+          <w:i/>
+        </w:rPr>
+        <w:t xml:space="preserve">p</w:t>
+      </w:r>
+      <w:r>
+        <w:t xml:space="preserve">-value is calculated for a hypothetical study with a sample size of 100, an observed standard deviation of 2, and an observed mean of 140, where the</w:t>
+      </w:r>
+      <w:r>
+        <w:t xml:space="preserve"> </w:t>
+      </w:r>
+      <w:r>
+        <w:rPr>
+          <w:i/>
+        </w:rPr>
+        <w:t xml:space="preserve">p</w:t>
+      </w:r>
+      <w:r>
+        <w:t xml:space="preserve">-value for the equivalence test is 1, and the SGPV is 0. Our conclusions about the relationship between TOST</w:t>
       </w:r>
       <w:r>
         <w:t xml:space="preserve"> </w:t>
@@ -407,7 +446,7 @@
         <w:t xml:space="preserve">p</w:t>
       </w:r>
       <w:r>
-        <w:t xml:space="preserve">-values from TOST (black line) and SGPV (dotted grey line) across a range of true population means (x-axis) tested against a mean of 145 in a one-sample</w:t>
+        <w:t xml:space="preserve">-values from TOST (black line) and SGPV (dotted grey line) across a range of observed sample means (x-axis) tested against a mean of 145 in a one-sample</w:t>
       </w:r>
       <w:r>
         <w:t xml:space="preserve"> </w:t>
@@ -419,7 +458,7 @@
         <w:t xml:space="preserve">t</w:t>
       </w:r>
       <w:r>
-        <w:t xml:space="preserve">-test with a sample size of 100 and a standard deviation of 2.</w:t>
+        <w:t xml:space="preserve">-test with a sample size of 30 and a standard deviation of 2.</w:t>
       </w:r>
     </w:p>
     <w:p>
@@ -510,7 +549,7 @@
         <w:t xml:space="preserve">p</w:t>
       </w:r>
       <w:r>
-        <w:t xml:space="preserve">-values from TOST (black line) and 1-SGPV (dotted grey line) across a range of true population means (x-axis) tested against a mean of 145 in a one-sample</w:t>
+        <w:t xml:space="preserve">-values from TOST (black line) and 1-SGPV (dotted grey line) across a range of observed sample means (x-axis) tested against a mean of 145 in a one-sample</w:t>
       </w:r>
       <w:r>
         <w:t xml:space="preserve"> </w:t>
@@ -522,7 +561,7 @@
         <w:t xml:space="preserve">t</w:t>
       </w:r>
       <w:r>
-        <w:t xml:space="preserve">-test with a sample size of 100 and a standard deviation of 2.</w:t>
+        <w:t xml:space="preserve">-test with a sample size of 30 and a standard deviation of 2.</w:t>
       </w:r>
     </w:p>
     <w:p>
@@ -542,7 +581,7 @@
         <w:t xml:space="preserve">t</w:t>
       </w:r>
       <w:r>
-        <w:t xml:space="preserve">-test with a sample size of 100 and a standard deviation of 2, the equivalence test is significant,</w:t>
+        <w:t xml:space="preserve">-test with a sample size of 30 and a standard deviation of 2, the equivalence test is significant,</w:t>
       </w:r>
       <w:r>
         <w:t xml:space="preserve"> </w:t>
@@ -554,30 +593,30 @@
         <w:t xml:space="preserve">t</w:t>
       </w:r>
       <w:r>
-        <w:t xml:space="preserve">(999999) = 4,</w:t>
-      </w:r>
-      <w:r>
-        <w:t xml:space="preserve"> </w:t>
-      </w:r>
-      <w:r>
-        <w:rPr>
-          <w:i/>
-        </w:rPr>
-        <w:t xml:space="preserve">p</w:t>
-      </w:r>
-      <w:r>
-        <w:t xml:space="preserve"> </w:t>
-      </w:r>
-      <w:r>
-        <w:t xml:space="preserve">= 0.0000317. Because the 95% CI falls completely within the equivalence bounds, the SGPV is 1 (see Figure 1).</w:t>
-      </w:r>
-    </w:p>
-    <w:p>
-      <w:pPr>
-        <w:pStyle w:val="BodyText"/>
-      </w:pPr>
-      <w:r>
-        <w:t xml:space="preserve">One the other hand, if the observed mean is 140, the equivalence test is not significant (the observed mean is far outside the equivalence range of 143 to 147),</w:t>
+        <w:t xml:space="preserve">(29) = 5.48,</w:t>
+      </w:r>
+      <w:r>
+        <w:t xml:space="preserve"> </w:t>
+      </w:r>
+      <w:r>
+        <w:rPr>
+          <w:i/>
+        </w:rPr>
+        <w:t xml:space="preserve">p</w:t>
+      </w:r>
+      <w:r>
+        <w:t xml:space="preserve"> </w:t>
+      </w:r>
+      <w:r>
+        <w:t xml:space="preserve">= 0. Because the 95% CI falls completely within the equivalence bounds, the SGPV is 1 (see Figure 1).</w:t>
+      </w:r>
+    </w:p>
+    <w:p>
+      <w:pPr>
+        <w:pStyle w:val="BodyText"/>
+      </w:pPr>
+      <w:r>
+        <w:t xml:space="preserve">On the other hand, if the observed mean is 140, the equivalence test is not significant (the observed mean is far outside the equivalence range of 143 to 147),</w:t>
       </w:r>
       <w:r>
         <w:t xml:space="preserve"> </w:t>
@@ -589,7 +628,7 @@
         <w:t xml:space="preserve">t</w:t>
       </w:r>
       <w:r>
-        <w:t xml:space="preserve">(999999) = -6,</w:t>
+        <w:t xml:space="preserve">(29) = -8.22,</w:t>
       </w:r>
       <w:r>
         <w:t xml:space="preserve"> </w:t>
@@ -709,7 +748,7 @@
         <w:t xml:space="preserve">p</w:t>
       </w:r>
       <w:r>
-        <w:t xml:space="preserve">-value is 0.5 (situation A).</w:t>
+        <w:t xml:space="preserve">-value is 0.5 (situation A, Figure 3).</w:t>
       </w:r>
     </w:p>
     <w:p>
@@ -788,7 +827,7 @@
         <w:pStyle w:val="BodyText"/>
       </w:pPr>
       <w:r>
-        <w:t xml:space="preserve">Two other points always have to overlap. When the 95% CI falls completely, but only just inside the equivalence region, the TOST (which relies on a one-sided test) should be significant at an alpha level of 0.025. When the SGPV changes from &lt;1 to 1 the 95% CI is exactly equal to one of the equivalence bounds (see situation B in the plot above, where the 95% CI falls completely inside the equivalence bounds) the TOST</w:t>
+        <w:t xml:space="preserve">Two other points always have to overlap. When the 95% CI falls completely, but only just inside the equivalence region, the TOST (which relies on a one-sided test) should be significant at an alpha level of 0.025. When the SGPV changes from &lt;1 to 1 the 95% CI is exactly equal to one of the equivalence bounds (see situation B in Figure 3, where the 95% CI falls completely inside the equivalence bounds) the TOST</w:t>
       </w:r>
       <w:r>
         <w:t xml:space="preserve"> </w:t>
@@ -812,7 +851,7 @@
         <w:t xml:space="preserve">p</w:t>
       </w:r>
       <w:r>
-        <w:t xml:space="preserve">-value from the TOST procedure should overlap is where the SGPV changes from a positive value (i.e., 0.0001) to 0 (when the 95% CI completely falls outside of the equivalence bound, see situation C in the plot above). When the 95% CI touches the outside of the equivalence bound and the TOST</w:t>
+        <w:t xml:space="preserve">-value from the TOST procedure should overlap is where the SGPV changes from a positive value (i.e., 0.0001) to 0 (when the 95% CI completely falls outside of the equivalence bound, see situation C in Figure 3). When the 95% CI touches the outside of the equivalence bound and the TOST</w:t>
       </w:r>
       <w:r>
         <w:t xml:space="preserve"> </w:t>
@@ -832,7 +871,7 @@
         <w:pStyle w:val="BodyText"/>
       </w:pPr>
       <w:r>
-        <w:t xml:space="preserve">The confidence interval width is a uniformly distributed across the mean differences, in the sense that as the true mean in a one-sample t-test gets closer to the test value (in the plot below, from situation A to D, the mean gets closer to the test value by 0.1) the difference in the overlap is stable.</w:t>
+        <w:t xml:space="preserve">The confidence interval width is uniformly distributed across the mean differences, in the sense that as the true mean in a one-sample t-test gets closer to the test value (in the plot below, from situation A to D, the mean gets closer to the test value by 0.1) the difference in the overlap is stable.</w:t>
       </w:r>
     </w:p>
     <w:p>
@@ -891,15 +930,15 @@
         <w:t xml:space="preserve">Figure 4</w:t>
       </w:r>
       <w:r>
-        <w:t xml:space="preserve">: Means, normal distribution, and 95% CI for data with a sample size of 1000000 and a standard deviation of 500 for samples where the true population mean is 1.5, 1.4, 1.3, and 1.2.</w:t>
-      </w:r>
-    </w:p>
-    <w:p>
-      <w:pPr>
-        <w:pStyle w:val="BodyText"/>
-      </w:pPr>
-      <w:r>
-        <w:t xml:space="preserve">For example, the SGPV from A to D is 0.7551064, 0.8061277, 0.857149, and 0.9081703. The difference in the percentage of overlap between A and B (-0.0510213) is identical to the difference in the percentage of overlap between C and D as the mean gets 0.1 closer to the test value (-0.0510213).</w:t>
+        <w:t xml:space="preserve">: Means, normal distribution, and 95% CI for samples where the true population mean is 1.5, 1.4, 1.3, and 1.2.</w:t>
+      </w:r>
+    </w:p>
+    <w:p>
+      <w:pPr>
+        <w:pStyle w:val="BodyText"/>
+      </w:pPr>
+      <w:r>
+        <w:t xml:space="preserve">For example, the SGPV from A to D is 0.76, 0.81, 0.86, and 0.91. The difference in the percentage of overlap between A and B (-0.05) is identical to the difference in the percentage of overlap between C and D as the mean gets 0.1 closer to the test value (-0.05).</w:t>
       </w:r>
     </w:p>
     <w:p>
@@ -919,7 +958,7 @@
         <w:t xml:space="preserve">p</w:t>
       </w:r>
       <w:r>
-        <w:t xml:space="preserve">-value calculated for normally distributed data is not uniformly distributed. The probability of observing data more extreme than the upper bound of 2 is (from A to D) 0.1586553, 0.1150697, 0.0807567, and 0.0547993. As we can see, the difference between A and B (0.0435856) is not the same as the difference between C And D (0.0259574). Indeed, the difference in</w:t>
+        <w:t xml:space="preserve">-value calculated for normally distributed data is not uniformly distributed. The probability of observing data more extreme than the upper bound of 2 is (from A to D) 0.159, 0.115, 0.081, and 0.055. As we can see, the difference between A and B (0.044) is not the same as the difference between C And D (0.026). Indeed, the difference in</w:t>
       </w:r>
       <w:r>
         <w:t xml:space="preserve"> </w:t>
@@ -1323,15 +1362,15 @@
         <w:t xml:space="preserve">p</w:t>
       </w:r>
       <w:r>
-        <w:t xml:space="preserve">-values from TOST (black line) and SGPV (dotted grey line) across a range of true population means (x-axis). Because the sample size is small (n = 10) and the CI is more than twice as wide as the equivalence range (set to -0.4 to 0.4), the SGPV is set to 0.5 (horizontal lightgrey line) across a range of observed means.</w:t>
-      </w:r>
-    </w:p>
-    <w:p>
-      <w:pPr>
-        <w:pStyle w:val="BodyText"/>
-      </w:pPr>
-      <w:r>
-        <w:t xml:space="preserve">We can again plot the two statistics against each other so see where they are unrelated (indicated by straight lines in the curve). We see the SGPV is 0.5 for a range of observed means where the p-value from the equivalence test still varies. It should be noted that in these calculations the</w:t>
+        <w:t xml:space="preserve">-values from TOST (black line) and SGPV (dotted grey line) across a range of observed sample means (x-axis). Because the sample size is small (n = 10) and the CI is more than twice as wide as the equivalence range (set to -0.4 to 0.4), the SGPV is set to 0.5 (horizontal lightgrey line) across a range of observed means.</w:t>
+      </w:r>
+    </w:p>
+    <w:p>
+      <w:pPr>
+        <w:pStyle w:val="BodyText"/>
+      </w:pPr>
+      <w:r>
+        <w:t xml:space="preserve">We can again plot the two statistics against each other to see where they are unrelated (indicated by straight lines in the curve). We see the SGPV is 0.5 for a range of observed means where the p-value from the equivalence test still varies. It should be noted that in these calculations the</w:t>
       </w:r>
       <w:r>
         <w:t xml:space="preserve"> </w:t>
@@ -1358,7 +1397,7 @@
         <w:t xml:space="preserve"> </w:t>
       </w:r>
       <w:r>
-        <w:t xml:space="preserve">smaller than 0.05 (i.e., they do not get below 0.05 on the y-axis). In other words, we can’t conclude equivalence based on any of the observed means. How is this possible? Remember that the TOST procedure consists of two one-sided tests against the upper and lower equivalence bound. The TOST</w:t>
+        <w:t xml:space="preserve">smaller than 0.05 (i.e., they do not get below 0.05 on the y-axis). In other words, we cannot conclude equivalence based on any of the observed means. How is this possible? Remember that the TOST procedure consists of two one-sided tests against the upper and lower equivalence bound. The TOST</w:t>
       </w:r>
       <w:r>
         <w:t xml:space="preserve"> </w:t>
@@ -1654,15 +1693,15 @@
         <w:t xml:space="preserve">p</w:t>
       </w:r>
       <w:r>
-        <w:t xml:space="preserve">-values from TOST (black line) and SGPV (dotted grey line) across a range of true population means (x-axis). The sample size is small (n = 10), but because the sd is half as big as in Figure 7 (1 instead of 2) the CI is less than twice as wide as the equivalence range (set to -0.4 to 0.4). The SGPV is not set to 0.5 (horizontal lightgrey line) but reaches a maximum slightly above 0.5 across a range of observed means.</w:t>
-      </w:r>
-    </w:p>
-    <w:p>
-      <w:pPr>
-        <w:pStyle w:val="BodyText"/>
-      </w:pPr>
-      <w:r>
-        <w:t xml:space="preserve">If we once more plot the two statistics against each other so see where they are unrelated (indicated by straight lines in the curve). We see the SGPV is 0.56 for a range of observed means where the</w:t>
+        <w:t xml:space="preserve">-values from TOST (black line) and SGPV (dotted grey line) across a range of observed sample means (x-axis). The sample size is small (n = 10), but because the sd is half as big as in Figure 7 (1 instead of 2) the CI is less than twice as wide as the equivalence range (set to -0.4 to 0.4). The SGPV is not set to 0.5 (horizontal lightgrey line) but reaches a maximum slightly above 0.5 across a range of observed means.</w:t>
+      </w:r>
+    </w:p>
+    <w:p>
+      <w:pPr>
+        <w:pStyle w:val="BodyText"/>
+      </w:pPr>
+      <w:r>
+        <w:t xml:space="preserve">If we once more plot the two statistics against each other to see where they are unrelated (indicated by straight lines in the curve), we see the SGPV is 0.56 for a range of observed means where the</w:t>
       </w:r>
       <w:r>
         <w:t xml:space="preserve"> </w:t>
@@ -1782,10 +1821,10 @@
       <w:pPr>
         <w:pStyle w:val="Heading2"/>
       </w:pPr>
-      <w:bookmarkStart w:id="35" w:name="the-relation-between-equivalence-tests-and-sgpv-when-confidence-intervals-are-no-symmetrical"/>
+      <w:bookmarkStart w:id="35" w:name="the-relation-between-equivalence-tests-and-sgpv-when-confidence-intervals-are-not-symmetrical"/>
       <w:bookmarkEnd w:id="35"/>
       <w:r>
-        <w:t xml:space="preserve">The relation between equivalence tests and SGPV when confidence intervals are no symmetrical</w:t>
+        <w:t xml:space="preserve">The relation between equivalence tests and SGPV when confidence intervals are not symmetrical</w:t>
       </w:r>
     </w:p>
     <w:p>
@@ -2020,19 +2059,19 @@
         <w:t xml:space="preserve">p</w:t>
       </w:r>
       <w:r>
-        <w:t xml:space="preserve">-value are answers to. The conclusion of this in depth look at asymmetric confidence intervals is that, while a SGPV of 1 or 0 can still be interpreted the same way as a</w:t>
-      </w:r>
-      <w:r>
-        <w:t xml:space="preserve"> </w:t>
-      </w:r>
-      <w:r>
-        <w:rPr>
-          <w:i/>
-        </w:rPr>
-        <w:t xml:space="preserve">p</w:t>
-      </w:r>
-      <w:r>
-        <w:t xml:space="preserve">-value of 0.025 and 0.975 can be interpreted in n equivalence test, since the SGPV and</w:t>
+        <w:t xml:space="preserve">-value are answers to. The conclusion of this in depth look at asymmetric confidence intervals is that a SGPV of 1 or 0 can still be interpreted the same way as a</w:t>
+      </w:r>
+      <w:r>
+        <w:t xml:space="preserve"> </w:t>
+      </w:r>
+      <w:r>
+        <w:rPr>
+          <w:i/>
+        </w:rPr>
+        <w:t xml:space="preserve">p</w:t>
+      </w:r>
+      <w:r>
+        <w:t xml:space="preserve">-value of 0.025 and 0.975 can be interpreted in an equivalence test, since the SGPV and</w:t>
       </w:r>
       <w:r>
         <w:t xml:space="preserve"> </w:t>
@@ -2255,7 +2294,7 @@
         <w:t xml:space="preserve">p</w:t>
       </w:r>
       <w:r>
-        <w:t xml:space="preserve">-values can be interpreted in continuous matter, which is more difficult for the SGPV, and the SGPV is used to classify results into one of three possible outcome, while equivalence tests classify results into four possible outcomes.</w:t>
+        <w:t xml:space="preserve">-values can be interpreted in continuous matter [matter?], which is more difficult for the SGPV, and the SGPV is used to classify results into one of three possible outcomes, while equivalence tests classify results into four possible outcomes.</w:t>
       </w:r>
     </w:p>
     <w:p>
@@ -2278,7 +2317,7 @@
         <w:t xml:space="preserve">’</w:t>
       </w:r>
       <w:r>
-        <w:t xml:space="preserve">, where the SGPV is set to 0.5 whenever the ratio of the confidence interval width to the equivalence range exceeds 2:1 and the CI overlaps with the upper and lower bounds. This exception to the normal calculation of the SGPV is introduced to prevent misleading values. Without this correction it is possible that a confidence interval is extremely wide, and an equivalence range is extremely narrow, which without the correction would lead to a very low value for the SGPV, which as Blume et al (2018, p. 7) seems to suggest that</w:t>
+        <w:t xml:space="preserve">, where the SGPV is set to 0.5 whenever the ratio of the confidence interval width to the equivalence range exceeds 2:1 and the CI overlaps with the upper and lower bounds. This exception to the normal calculation of the SGPV is introduced to prevent misleading values. Without this correction it is possible that a confidence interval is extremely wide, and an equivalence range is extremely narrow, which without the correction would lead to a very low value for the SGPV, which as Blume et al (2018, p. 7) seem to suggest that</w:t>
       </w:r>
       <w:r>
         <w:t xml:space="preserve"> </w:t>
@@ -2331,7 +2370,7 @@
         <w:t xml:space="preserve"> </w:t>
       </w:r>
       <w:r>
-        <w:t xml:space="preserve">as currently implemented in the calculation of the SGPV see Figure 13 below. In this figure observed correlations (from a sample size of 10) from -1 to 1 are tested against against an equivalence range from r = 0.4 to r = 0.8. We can see the SGPV has a peculiar shape because it is set to 0.5 for certain observed correlations, even though there is no risk of meaningless SGPV in this range. This example suggests that the current implementation of the</w:t>
+        <w:t xml:space="preserve">as currently implemented in the calculation of the SGPV see Figure 13 below. In this figure observed correlations (from a sample size of 10) from -1 to 1 are tested against an equivalence range from r = 0.4 to r = 0.8. We can see the SGPV has a peculiar shape because it is set to 0.5 for certain observed correlations, even though there is no risk of meaningless SGPV in this range. This example suggests that the current implementation of the</w:t>
       </w:r>
       <w:r>
         <w:t xml:space="preserve"> </w:t>
@@ -2492,7 +2531,7 @@
         <w:pStyle w:val="FirstParagraph"/>
       </w:pPr>
       <w:r>
-        <w:t xml:space="preserve">Blume, J. D., McGowan, L. D., Dupont, W. D., &amp; Greevy, R. A. (2018). Second-generation p-values: Improved rigor, reproducibility, &amp; transparency in statistical analyses. PLOS ONE, 13(3), e0188299.</w:t>
+        <w:t xml:space="preserve">Blume, J. D., D’Agostino McGowan, L. D., Dupont, W. D., &amp; Greevy, R. A. (2018). Second-generation p-values: Improved rigor, reproducibility, &amp; transparency in statistical analyses. PLOS ONE, 13(3), e0188299.</w:t>
       </w:r>
       <w:r>
         <w:t xml:space="preserve"> </w:t>
@@ -2779,7 +2818,7 @@
     </w:lvl>
   </w:abstractNum>
   <w:abstractNum w:abstractNumId="990">
-    <w:nsid w:val="d95d2d53"/>
+    <w:nsid w:val="d6d8eded"/>
     <w:multiLevelType w:val="multilevel"/>
     <w:lvl w:ilvl="0">
       <w:numFmt w:val="bullet"/>

</xml_diff>